<commit_message>
refactor: change template and add download report
</commit_message>
<xml_diff>
--- a/app/template/template-report.docx
+++ b/app/template/template-report.docx
@@ -315,7 +315,7 @@
     </w:p>
     <w:p>
       <w:pPr>
-        <w:jc w:val="center"/>
+        <w:jc w:val="left"/>
         <w:rPr>
           <w:rFonts w:hint="default"/>
           <w:lang w:val="en-US"/>
@@ -400,18 +400,27 @@
     </w:p>
     <w:p>
       <w:pPr>
-        <w:jc w:val="center"/>
-        <w:rPr>
-          <w:rFonts w:hint="default"/>
-          <w:lang w:val="en-US"/>
-        </w:rPr>
-      </w:pPr>
-      <w:r>
-        <w:rPr>
-          <w:rFonts w:hint="default"/>
-          <w:lang w:val="en-US"/>
-        </w:rPr>
-        <w:t>{{deskriipsi_laporan_perlokasi}}</w:t>
+        <w:jc w:val="left"/>
+        <w:rPr>
+          <w:rFonts w:hint="default"/>
+          <w:lang w:val="en-US"/>
+        </w:rPr>
+      </w:pPr>
+      <w:r>
+        <w:rPr>
+          <w:rFonts w:hint="default"/>
+          <w:lang w:val="en-US"/>
+        </w:rPr>
+        <w:t>{{deskri</w:t>
+      </w:r>
+      <w:bookmarkStart w:id="0" w:name="_GoBack"/>
+      <w:bookmarkEnd w:id="0"/>
+      <w:r>
+        <w:rPr>
+          <w:rFonts w:hint="default"/>
+          <w:lang w:val="en-US"/>
+        </w:rPr>
+        <w:t>psi_laporan_perlokasi}}</w:t>
       </w:r>
     </w:p>
     <w:p>
@@ -451,7 +460,7 @@
     </w:p>
     <w:p>
       <w:pPr>
-        <w:jc w:val="center"/>
+        <w:jc w:val="left"/>
         <w:rPr>
           <w:rFonts w:hint="default"/>
           <w:lang w:val="en-US"/>
@@ -533,7 +542,7 @@
     </w:p>
     <w:p>
       <w:pPr>
-        <w:jc w:val="center"/>
+        <w:jc w:val="left"/>
         <w:rPr>
           <w:rFonts w:hint="default"/>
           <w:lang w:val="en-US"/>
@@ -616,7 +625,7 @@
     </w:p>
     <w:p>
       <w:pPr>
-        <w:jc w:val="center"/>
+        <w:jc w:val="left"/>
         <w:rPr>
           <w:rFonts w:hint="default"/>
           <w:lang w:val="en-US"/>
@@ -727,12 +736,10 @@
         </w:rPr>
         <w:t>Rangkuman Online News :</w:t>
       </w:r>
-      <w:bookmarkStart w:id="0" w:name="_GoBack"/>
-      <w:bookmarkEnd w:id="0"/>
-    </w:p>
-    <w:p>
-      <w:pPr>
-        <w:jc w:val="center"/>
+    </w:p>
+    <w:p>
+      <w:pPr>
+        <w:jc w:val="left"/>
         <w:rPr>
           <w:rFonts w:hint="default"/>
           <w:lang w:val="en-US"/>
@@ -781,7 +788,7 @@
     </w:p>
     <w:p>
       <w:pPr>
-        <w:jc w:val="center"/>
+        <w:jc w:val="left"/>
         <w:rPr>
           <w:rFonts w:hint="default"/>
           <w:lang w:val="en-US"/>

</xml_diff>